<commit_message>
ultima actualización de la documentación antes de entregar
</commit_message>
<xml_diff>
--- a/Documentación/Documentacion.docx
+++ b/Documentación/Documentacion.docx
@@ -10,6 +10,7 @@
           <w:docPartUnique/>
         </w:docPartObj>
       </w:sdtPr>
+      <w:sdtEndPr/>
       <w:sdtContent>
         <w:p>
           <w:r>
@@ -132,6 +133,7 @@
                                     <w:dataBinding w:prefixMappings="xmlns:ns0='http://purl.org/dc/elements/1.1/' xmlns:ns1='http://schemas.openxmlformats.org/package/2006/metadata/core-properties' " w:xpath="/ns1:coreProperties[1]/ns0:creator[1]" w:storeItemID="{6C3C8BC8-F283-45AE-878A-BAB7291924A1}"/>
                                     <w:text/>
                                   </w:sdtPr>
+                                  <w:sdtEndPr/>
                                   <w:sdtContent>
                                     <w:p>
                                       <w:pPr>
@@ -172,6 +174,7 @@
                                       <w:dataBinding w:prefixMappings="xmlns:ns0='http://schemas.openxmlformats.org/officeDocument/2006/extended-properties' " w:xpath="/ns0:Properties[1]/ns0:Company[1]" w:storeItemID="{6668398D-A668-4E3E-A5EB-62B293D839F1}"/>
                                       <w:text/>
                                     </w:sdtPr>
+                                    <w:sdtEndPr/>
                                     <w:sdtContent>
                                       <w:r>
                                         <w:rPr>
@@ -200,6 +203,7 @@
                                       <w:dataBinding w:prefixMappings="xmlns:ns0='http://schemas.microsoft.com/office/2006/coverPageProps' " w:xpath="/ns0:CoverPageProperties[1]/ns0:CompanyAddress[1]" w:storeItemID="{55AF091B-3C7A-41E3-B477-F2FDAA23CFDA}"/>
                                       <w:text/>
                                     </w:sdtPr>
+                                    <w:sdtEndPr/>
                                     <w:sdtContent>
                                       <w:r>
                                         <w:rPr>
@@ -269,6 +273,7 @@
                                     <w:dataBinding w:prefixMappings="xmlns:ns0='http://purl.org/dc/elements/1.1/' xmlns:ns1='http://schemas.openxmlformats.org/package/2006/metadata/core-properties' " w:xpath="/ns1:coreProperties[1]/ns0:title[1]" w:storeItemID="{6C3C8BC8-F283-45AE-878A-BAB7291924A1}"/>
                                     <w:text/>
                                   </w:sdtPr>
+                                  <w:sdtEndPr/>
                                   <w:sdtContent>
                                     <w:p>
                                       <w:pPr>
@@ -1075,7 +1080,7 @@
                 <w:noProof/>
                 <w:webHidden/>
               </w:rPr>
-              <w:t>3</w:t>
+              <w:t>4</w:t>
             </w:r>
             <w:r>
               <w:rPr>
@@ -1146,7 +1151,7 @@
                 <w:noProof/>
                 <w:webHidden/>
               </w:rPr>
-              <w:t>3</w:t>
+              <w:t>4</w:t>
             </w:r>
             <w:r>
               <w:rPr>
@@ -1572,7 +1577,7 @@
                 <w:noProof/>
                 <w:webHidden/>
               </w:rPr>
-              <w:t>4</w:t>
+              <w:t>5</w:t>
             </w:r>
             <w:r>
               <w:rPr>
@@ -1643,7 +1648,7 @@
                 <w:noProof/>
                 <w:webHidden/>
               </w:rPr>
-              <w:t>4</w:t>
+              <w:t>5</w:t>
             </w:r>
             <w:r>
               <w:rPr>
@@ -2069,7 +2074,7 @@
                 <w:noProof/>
                 <w:webHidden/>
               </w:rPr>
-              <w:t>5</w:t>
+              <w:t>6</w:t>
             </w:r>
             <w:r>
               <w:rPr>
@@ -2389,29 +2394,27 @@
       <w:r>
         <w:br w:type="page"/>
       </w:r>
-      <w:bookmarkStart w:id="0" w:name="_GoBack"/>
-      <w:bookmarkEnd w:id="0"/>
     </w:p>
     <w:p>
       <w:pPr>
         <w:pStyle w:val="Ttulo1"/>
       </w:pPr>
-      <w:bookmarkStart w:id="1" w:name="_Toc454622629"/>
+      <w:bookmarkStart w:id="0" w:name="_Toc454622629"/>
       <w:r>
         <w:lastRenderedPageBreak/>
         <w:t>Mapa de navegación</w:t>
       </w:r>
+      <w:bookmarkEnd w:id="0"/>
+    </w:p>
+    <w:p>
+      <w:pPr>
+        <w:pStyle w:val="Ttulo2"/>
+      </w:pPr>
+      <w:bookmarkStart w:id="1" w:name="_Toc454622630"/>
+      <w:r>
+        <w:t>Como usuario publico</w:t>
+      </w:r>
       <w:bookmarkEnd w:id="1"/>
-    </w:p>
-    <w:p>
-      <w:pPr>
-        <w:pStyle w:val="Ttulo2"/>
-      </w:pPr>
-      <w:bookmarkStart w:id="2" w:name="_Toc454622630"/>
-      <w:r>
-        <w:t>Como usuario publico</w:t>
-      </w:r>
-      <w:bookmarkEnd w:id="2"/>
     </w:p>
     <w:p>
       <w:r>
@@ -2436,7 +2439,7 @@
                     </pic:cNvPicPr>
                   </pic:nvPicPr>
                   <pic:blipFill>
-                    <a:blip r:embed="rId4">
+                    <a:blip r:embed="rId6">
                       <a:extLst>
                         <a:ext uri="{28A0092B-C50C-407E-A947-70E740481C1C}">
                           <a14:useLocalDpi xmlns:a14="http://schemas.microsoft.com/office/drawing/2010/main" val="0"/>
@@ -2472,11 +2475,11 @@
       <w:pPr>
         <w:pStyle w:val="Ttulo2"/>
       </w:pPr>
-      <w:bookmarkStart w:id="3" w:name="_Toc454622631"/>
+      <w:bookmarkStart w:id="2" w:name="_Toc454622631"/>
       <w:r>
         <w:t>Como usuario registrado</w:t>
       </w:r>
-      <w:bookmarkEnd w:id="3"/>
+      <w:bookmarkEnd w:id="2"/>
     </w:p>
     <w:p/>
     <w:p>
@@ -2502,7 +2505,7 @@
                     </pic:cNvPicPr>
                   </pic:nvPicPr>
                   <pic:blipFill>
-                    <a:blip r:embed="rId5">
+                    <a:blip r:embed="rId7">
                       <a:extLst>
                         <a:ext uri="{28A0092B-C50C-407E-A947-70E740481C1C}">
                           <a14:useLocalDpi xmlns:a14="http://schemas.microsoft.com/office/drawing/2010/main" val="0"/>
@@ -2539,15 +2542,115 @@
       <w:pPr>
         <w:pStyle w:val="Ttulo1"/>
       </w:pPr>
-      <w:bookmarkStart w:id="4" w:name="_Toc454622632"/>
+      <w:bookmarkStart w:id="3" w:name="_Toc454622632"/>
       <w:r>
         <w:lastRenderedPageBreak/>
         <w:t>Descripción de las acciones</w:t>
       </w:r>
+      <w:bookmarkEnd w:id="3"/>
+      <w:r>
+        <w:t xml:space="preserve"> </w:t>
+      </w:r>
+    </w:p>
+    <w:p>
+      <w:pPr>
+        <w:pStyle w:val="Ttulo2"/>
+      </w:pPr>
+      <w:proofErr w:type="spellStart"/>
+      <w:r>
+        <w:t>Listener</w:t>
+      </w:r>
+      <w:proofErr w:type="spellEnd"/>
+      <w:r>
+        <w:t xml:space="preserve">: </w:t>
+      </w:r>
+      <w:proofErr w:type="spellStart"/>
+      <w:r>
+        <w:t>ActualizarBD</w:t>
+      </w:r>
+      <w:proofErr w:type="spellEnd"/>
+    </w:p>
+    <w:p>
+      <w:pPr>
+        <w:rPr>
+          <w:lang w:eastAsia="en-US"/>
+        </w:rPr>
+      </w:pPr>
+      <w:r>
+        <w:rPr>
+          <w:lang w:eastAsia="en-US"/>
+        </w:rPr>
+        <w:t xml:space="preserve">Cada vez que se despliega la aplicación, se ejecutará este </w:t>
+      </w:r>
+      <w:proofErr w:type="spellStart"/>
+      <w:r>
+        <w:rPr>
+          <w:lang w:eastAsia="en-US"/>
+        </w:rPr>
+        <w:t>listener</w:t>
+      </w:r>
+      <w:proofErr w:type="spellEnd"/>
+      <w:r>
+        <w:rPr>
+          <w:lang w:eastAsia="en-US"/>
+        </w:rPr>
+        <w:t xml:space="preserve"> que comprobará que todos los datos en la base de datos sean consistentes.</w:t>
+      </w:r>
+    </w:p>
+    <w:p>
+      <w:pPr>
+        <w:rPr>
+          <w:lang w:eastAsia="en-US"/>
+        </w:rPr>
+      </w:pPr>
+      <w:r>
+        <w:rPr>
+          <w:lang w:eastAsia="en-US"/>
+        </w:rPr>
+        <w:t>-Comprueba que todos los viajes cuya fecha de cierre haya pasado no se encuentren en el estado 0 (OPEN)</w:t>
+      </w:r>
+    </w:p>
+    <w:p>
+      <w:pPr>
+        <w:rPr>
+          <w:lang w:eastAsia="en-US"/>
+        </w:rPr>
+      </w:pPr>
+      <w:r>
+        <w:rPr>
+          <w:lang w:eastAsia="en-US"/>
+        </w:rPr>
+        <w:t>-Comprueba, por si se realiza alguna modificación a mano o algo similar, que no haya datos inconsistentes del tipo de que un viaje que no tenga plazas disponibles siga abierto.</w:t>
+      </w:r>
+    </w:p>
+    <w:p>
+      <w:pPr>
+        <w:rPr>
+          <w:lang w:eastAsia="en-US"/>
+        </w:rPr>
+      </w:pPr>
+      <w:r>
+        <w:rPr>
+          <w:lang w:eastAsia="en-US"/>
+        </w:rPr>
+        <w:t xml:space="preserve">-Todas las solicitudes de los viajes abiertos pasan a ser </w:t>
+      </w:r>
+      <w:proofErr w:type="spellStart"/>
+      <w:r>
+        <w:rPr>
+          <w:lang w:eastAsia="en-US"/>
+        </w:rPr>
+        <w:t>seats</w:t>
+      </w:r>
+      <w:proofErr w:type="spellEnd"/>
+      <w:r>
+        <w:rPr>
+          <w:lang w:eastAsia="en-US"/>
+        </w:rPr>
+        <w:t xml:space="preserve"> con estado sin plaza.</w:t>
+      </w:r>
+      <w:bookmarkStart w:id="4" w:name="_GoBack"/>
       <w:bookmarkEnd w:id="4"/>
-      <w:r>
-        <w:t xml:space="preserve"> </w:t>
-      </w:r>
     </w:p>
     <w:p/>
     <w:p>
@@ -2684,6 +2787,7 @@
       </w:pPr>
       <w:bookmarkStart w:id="8" w:name="_Toc454622636"/>
       <w:r>
+        <w:lastRenderedPageBreak/>
         <w:t>CancelarSolicitudAction</w:t>
       </w:r>
       <w:bookmarkEnd w:id="8"/>
@@ -2721,18 +2825,169 @@
     </w:p>
     <w:p>
       <w:r>
+        <w:t>-Comprueba que se le pasen todos los datos necesarios correctamente</w:t>
+      </w:r>
+    </w:p>
+    <w:p>
+      <w:r>
+        <w:t>-Comprueba que el usuario conectado sea el promotor del viaje</w:t>
+      </w:r>
+    </w:p>
+    <w:p>
+      <w:r>
+        <w:t>-Busca el objeto Application en la base de datos y lo borra. Si por algún problema que no debería darse, no existe la solicitud que se desea cancelar, dará un error.</w:t>
+      </w:r>
+    </w:p>
+    <w:p/>
+    <w:p>
+      <w:pPr>
+        <w:pStyle w:val="Ttulo2"/>
+      </w:pPr>
+      <w:bookmarkStart w:id="10" w:name="_Toc454622638"/>
+      <w:r>
+        <w:t>CancelarViajeAction</w:t>
+      </w:r>
+      <w:bookmarkEnd w:id="10"/>
+    </w:p>
+    <w:p>
+      <w:r>
+        <w:t>-Comprueba que se le pasen todos los datos necesarios correctamente</w:t>
+      </w:r>
+    </w:p>
+    <w:p>
+      <w:r>
+        <w:t>-Comprueba que el usuario conectado sea el promotor del viaje</w:t>
+      </w:r>
+    </w:p>
+    <w:p>
+      <w:r>
+        <w:t>-Comprueba que el viaje no haya pasado ya</w:t>
+      </w:r>
+    </w:p>
+    <w:p>
+      <w:r>
+        <w:t>-Cambia el estado del viaje a CANCELLED</w:t>
+      </w:r>
+    </w:p>
+    <w:p>
+      <w:r>
+        <w:t>-Para todas las plazas (objetos Seat) pone su estado en EXCLUDED y lo guarda</w:t>
+      </w:r>
+    </w:p>
+    <w:p>
+      <w:r>
+        <w:t>-Para todas las solicitudes (objetos Application) las borra</w:t>
+      </w:r>
+    </w:p>
+    <w:p/>
+    <w:p>
+      <w:pPr>
+        <w:pStyle w:val="Ttulo2"/>
+      </w:pPr>
+      <w:bookmarkStart w:id="11" w:name="_Toc454622639"/>
+      <w:r>
+        <w:t>CerrarSesionAction</w:t>
+      </w:r>
+      <w:bookmarkEnd w:id="11"/>
+    </w:p>
+    <w:p>
+      <w:r>
+        <w:t>-Comprueba si hay sesión abierta, si la hay la cierra, en caso contrario da error</w:t>
+      </w:r>
+    </w:p>
+    <w:p/>
+    <w:p>
+      <w:pPr>
+        <w:pStyle w:val="Ttulo2"/>
+      </w:pPr>
+      <w:bookmarkStart w:id="12" w:name="_Toc454622640"/>
+      <w:r>
+        <w:t>ComentarSeatAction</w:t>
+      </w:r>
+      <w:bookmarkEnd w:id="12"/>
+    </w:p>
+    <w:p>
+      <w:r>
+        <w:t>-Comprueba que se le pasen todos los datos necesarios correctamente</w:t>
+      </w:r>
+    </w:p>
+    <w:p>
+      <w:r>
+        <w:t>-Comprueba que el usuario que realiza el comentario no sea el mismo que sobre quién se realiza</w:t>
+      </w:r>
+    </w:p>
+    <w:p>
+      <w:r>
+        <w:t>-Comprueba que el usuario conectado sea el promotor del viaje o haya participado en él</w:t>
+      </w:r>
+    </w:p>
+    <w:p>
+      <w:r>
+        <w:t>-Comprueba que ese usuario no haya realizado ya una valoración sobre ese otro usuario en ese viaje</w:t>
+      </w:r>
+    </w:p>
+    <w:p>
+      <w:r>
+        <w:t>-Guarda el objeto Rating</w:t>
+      </w:r>
+    </w:p>
+    <w:p/>
+    <w:p>
+      <w:pPr>
+        <w:pStyle w:val="Ttulo2"/>
+      </w:pPr>
+      <w:bookmarkStart w:id="13" w:name="_Toc454622641"/>
+      <w:r>
+        <w:t>ExitoAction</w:t>
+      </w:r>
+      <w:bookmarkEnd w:id="13"/>
+    </w:p>
+    <w:p>
+      <w:r>
+        <w:t>Para navegaciones de una página a otra, donde no necesitamos realizar ningún tipo de comprobación, usaremos este action que devuelve siempre éxito para poder navegar.</w:t>
+      </w:r>
+    </w:p>
+    <w:p/>
+    <w:p>
+      <w:pPr>
+        <w:pStyle w:val="Ttulo2"/>
+      </w:pPr>
+      <w:bookmarkStart w:id="14" w:name="_Toc454622642"/>
+      <w:r>
+        <w:t>FiltrarAction</w:t>
+      </w:r>
+      <w:bookmarkEnd w:id="14"/>
+    </w:p>
+    <w:p>
+      <w:r>
+        <w:t>Para la página listaViajes.jsp, realiza la acción de filtrar por la cadena introducida:</w:t>
+      </w:r>
+    </w:p>
+    <w:p>
+      <w:r>
+        <w:t>-Comprueba si se ha introducido algún dato, si no se introdujo, devolverá todos los viajes de forma normal como si no hubiese filtro (para quitar un filtro que hubieses metido antes)</w:t>
+      </w:r>
+    </w:p>
+    <w:p>
+      <w:r>
+        <w:t>-Llama a la base de datos pasándole la cadena por la que filtrar y mete la nueva lista en la request</w:t>
+      </w:r>
+    </w:p>
+    <w:p/>
+    <w:p>
+      <w:pPr>
+        <w:pStyle w:val="Ttulo2"/>
+      </w:pPr>
+      <w:bookmarkStart w:id="15" w:name="_Toc454622643"/>
+      <w:r>
         <w:lastRenderedPageBreak/>
-        <w:t>-Comprueba que se le pasen todos los datos necesarios correctamente</w:t>
-      </w:r>
-    </w:p>
-    <w:p>
-      <w:r>
-        <w:t>-Comprueba que el usuario conectado sea el promotor del viaje</w:t>
-      </w:r>
-    </w:p>
-    <w:p>
-      <w:r>
-        <w:t>-Busca el objeto Application en la base de datos y lo borra. Si por algún problema que no debería darse, no existe la solicitud que se desea cancelar, dará un error.</w:t>
+        <w:t>FiltrarRelacionadosAction</w:t>
+      </w:r>
+      <w:bookmarkEnd w:id="15"/>
+    </w:p>
+    <w:p>
+      <w:r>
+        <w:t>Lo mismo que el FiltrarAction, pero para la página listarRelacionados.jsp</w:t>
       </w:r>
     </w:p>
     <w:p/>
@@ -2740,40 +2995,25 @@
       <w:pPr>
         <w:pStyle w:val="Ttulo2"/>
       </w:pPr>
-      <w:bookmarkStart w:id="10" w:name="_Toc454622638"/>
-      <w:r>
-        <w:t>CancelarViajeAction</w:t>
-      </w:r>
-      <w:bookmarkEnd w:id="10"/>
-    </w:p>
-    <w:p>
-      <w:r>
-        <w:t>-Comprueba que se le pasen todos los datos necesarios correctamente</w:t>
-      </w:r>
-    </w:p>
-    <w:p>
-      <w:r>
-        <w:t>-Comprueba que el usuario conectado sea el promotor del viaje</w:t>
-      </w:r>
-    </w:p>
-    <w:p>
-      <w:r>
-        <w:t>-Comprueba que el viaje no haya pasado ya</w:t>
-      </w:r>
-    </w:p>
-    <w:p>
-      <w:r>
-        <w:t>-Cambia el estado del viaje a CANCELLED</w:t>
-      </w:r>
-    </w:p>
-    <w:p>
-      <w:r>
-        <w:t>-Para todas las plazas (objetos Seat) pone su estado en EXCLUDED y lo guarda</w:t>
-      </w:r>
-    </w:p>
-    <w:p>
-      <w:r>
-        <w:t>-Para todas las solicitudes (objetos Application) las borra</w:t>
+      <w:bookmarkStart w:id="16" w:name="_Toc454622644"/>
+      <w:r>
+        <w:t>ListarviajesAction</w:t>
+      </w:r>
+      <w:bookmarkEnd w:id="16"/>
+    </w:p>
+    <w:p>
+      <w:r>
+        <w:t>Lista todos los viajes disponibles, si hay un usuario conectado, listará todos los disponibles en los que no esté participando ya.</w:t>
+      </w:r>
+    </w:p>
+    <w:p>
+      <w:r>
+        <w:t>-Recoge en un parámetro “orderBy” si se desea ordenar de alguna forma los viajes.</w:t>
+      </w:r>
+    </w:p>
+    <w:p>
+      <w:r>
+        <w:t>-En función de esto, y de si hay usuario conectado o no, llamará a un método diferente para devolver la lista de viajes apropiada</w:t>
       </w:r>
     </w:p>
     <w:p/>
@@ -2781,145 +3021,8 @@
       <w:pPr>
         <w:pStyle w:val="Ttulo2"/>
       </w:pPr>
-      <w:bookmarkStart w:id="11" w:name="_Toc454622639"/>
-      <w:r>
-        <w:t>CerrarSesionAction</w:t>
-      </w:r>
-      <w:bookmarkEnd w:id="11"/>
-    </w:p>
-    <w:p>
-      <w:r>
-        <w:t>-Comprueba si hay sesión abierta, si la hay la cierra, en caso contrario da error</w:t>
-      </w:r>
-    </w:p>
-    <w:p/>
-    <w:p>
-      <w:pPr>
-        <w:pStyle w:val="Ttulo2"/>
-      </w:pPr>
-      <w:bookmarkStart w:id="12" w:name="_Toc454622640"/>
-      <w:r>
-        <w:t>ComentarSeatAction</w:t>
-      </w:r>
-      <w:bookmarkEnd w:id="12"/>
-    </w:p>
-    <w:p>
-      <w:r>
-        <w:t>-Comprueba que se le pasen todos los datos necesarios correctamente</w:t>
-      </w:r>
-    </w:p>
-    <w:p>
-      <w:r>
-        <w:t>-Comprueba que el usuario que realiza el comentario no sea el mismo que sobre quién se realiza</w:t>
-      </w:r>
-    </w:p>
-    <w:p>
-      <w:r>
-        <w:t>-Comprueba que el usuario conectado sea el promotor del viaje o haya participado en él</w:t>
-      </w:r>
-    </w:p>
-    <w:p>
-      <w:r>
-        <w:t>-Comprueba que ese usuario no haya realizado ya una valoración sobre ese otro usuario en ese viaje</w:t>
-      </w:r>
-    </w:p>
-    <w:p>
-      <w:r>
-        <w:t>-Guarda el objeto Rating</w:t>
-      </w:r>
-    </w:p>
-    <w:p/>
-    <w:p>
-      <w:pPr>
-        <w:pStyle w:val="Ttulo2"/>
-      </w:pPr>
-      <w:bookmarkStart w:id="13" w:name="_Toc454622641"/>
-      <w:r>
-        <w:t>ExitoAction</w:t>
-      </w:r>
-      <w:bookmarkEnd w:id="13"/>
-    </w:p>
-    <w:p>
-      <w:r>
-        <w:t>Para navegaciones de una página a otra, donde no necesitamos realizar ningún tipo de comprobación, usaremos este action que devuelve siempre éxito para poder navegar.</w:t>
-      </w:r>
-    </w:p>
-    <w:p/>
-    <w:p>
-      <w:pPr>
-        <w:pStyle w:val="Ttulo2"/>
-      </w:pPr>
-      <w:bookmarkStart w:id="14" w:name="_Toc454622642"/>
-      <w:r>
-        <w:t>FiltrarAction</w:t>
-      </w:r>
-      <w:bookmarkEnd w:id="14"/>
-    </w:p>
-    <w:p>
-      <w:r>
-        <w:t>Para la página listaViajes.jsp, realiza la acción de filtrar por la cadena introducida:</w:t>
-      </w:r>
-    </w:p>
-    <w:p>
-      <w:r>
-        <w:t>-Comprueba si se ha introducido algún dato, si no se introdujo, devolverá todos los viajes de forma normal como si no hubiese filtro (para quitar un filtro que hubieses metido antes)</w:t>
-      </w:r>
-    </w:p>
-    <w:p>
-      <w:r>
-        <w:t>-Llama a la base de datos pasándole la cadena por la que filtrar y mete la nueva lista en la request</w:t>
-      </w:r>
-    </w:p>
-    <w:p/>
-    <w:p>
-      <w:pPr>
-        <w:pStyle w:val="Ttulo2"/>
-      </w:pPr>
-      <w:bookmarkStart w:id="15" w:name="_Toc454622643"/>
-      <w:r>
-        <w:t>FiltrarRelacionadosAction</w:t>
-      </w:r>
-      <w:bookmarkEnd w:id="15"/>
-    </w:p>
-    <w:p>
-      <w:r>
-        <w:t>Lo mismo que el FiltrarAction, pero para la página listarRelacionados.jsp</w:t>
-      </w:r>
-    </w:p>
-    <w:p/>
-    <w:p>
-      <w:pPr>
-        <w:pStyle w:val="Ttulo2"/>
-      </w:pPr>
-      <w:bookmarkStart w:id="16" w:name="_Toc454622644"/>
-      <w:r>
-        <w:t>ListarviajesAction</w:t>
-      </w:r>
-      <w:bookmarkEnd w:id="16"/>
-    </w:p>
-    <w:p>
-      <w:r>
-        <w:t>Lista todos los viajes disponibles, si hay un usuario conectado, listará todos los disponibles en los que no esté participando ya.</w:t>
-      </w:r>
-    </w:p>
-    <w:p>
-      <w:r>
-        <w:t>-Recoge en un parámetro “orderBy” si se desea ordenar de alguna forma los viajes.</w:t>
-      </w:r>
-    </w:p>
-    <w:p>
-      <w:r>
-        <w:t>-En función de esto, y de si hay usuario conectado o no, llamará a un método diferente para devolver la lista de viajes apropiada</w:t>
-      </w:r>
-    </w:p>
-    <w:p/>
-    <w:p>
-      <w:pPr>
-        <w:pStyle w:val="Ttulo2"/>
-      </w:pPr>
       <w:bookmarkStart w:id="17" w:name="_Toc454622645"/>
       <w:r>
-        <w:lastRenderedPageBreak/>
         <w:t>ListarViajesRelacionadosAction</w:t>
       </w:r>
       <w:bookmarkEnd w:id="17"/>
@@ -3256,12 +3359,26 @@
     </w:p>
     <w:p>
       <w:r>
-        <w:t>¿OPCIONAL H?:No usé etiquetas de acción ya que no las requerí en ningún momento (únicamente usé if y for), usé EL, aunque no usé ni una sola vez scriptlets, que creo que es lo que “solicita” mayormente esta opcional, por eso lo pongo aquí</w:t>
-      </w:r>
-    </w:p>
-    <w:p>
-      <w:r>
-        <w:t>Opccional sin letra: Realicé pruebas junit extra para probar toda la funcionalidad, aunque la prueba para probar el “opcional e” la he dejado comentada, ya que por algún motivo que no he conseguido comprender, no encuentra el campo para introducir la valoración.</w:t>
+        <w:t>¿OPCIONAL H?</w:t>
+      </w:r>
+      <w:proofErr w:type="gramStart"/>
+      <w:r>
+        <w:t>:No</w:t>
+      </w:r>
+      <w:proofErr w:type="gramEnd"/>
+      <w:r>
+        <w:t xml:space="preserve"> usé etiquetas de acción ya que no las requerí en ningún momento (únicamente usé if y for), usé EL, aunque no usé ni una sola vez scriptlets, que creo que es lo que “solicita” mayormente esta opcional, por eso lo pongo aquí</w:t>
+      </w:r>
+    </w:p>
+    <w:p>
+      <w:proofErr w:type="spellStart"/>
+      <w:r>
+        <w:lastRenderedPageBreak/>
+        <w:t>Opccional</w:t>
+      </w:r>
+      <w:proofErr w:type="spellEnd"/>
+      <w:r>
+        <w:t xml:space="preserve"> sin letra: Realicé pruebas junit extra para probar toda la funcionalidad, aunque la prueba para probar el “opcional e” la he dejado comentada, ya que por algún motivo que no he conseguido comprender, no encuentra el campo para introducir la valoración.</w:t>
       </w:r>
     </w:p>
     <w:p/>
@@ -3298,19 +3415,7 @@
         <w:rPr>
           <w:lang w:eastAsia="en-US"/>
         </w:rPr>
-        <w:t xml:space="preserve">-En la carpeta raíz del proyecto tengo un fichero “data.zip” con la base de datos en su estado inicial, para que, descomprimiendo y </w:t>
-      </w:r>
-      <w:r>
-        <w:rPr>
-          <w:lang w:eastAsia="en-US"/>
-        </w:rPr>
-        <w:t>sobrescribiendo</w:t>
-      </w:r>
-      <w:r>
-        <w:rPr>
-          <w:lang w:eastAsia="en-US"/>
-        </w:rPr>
-        <w:t>, vuelvas la base de datos a su estado inicial</w:t>
+        <w:t>-En la carpeta raíz del proyecto tengo un fichero “data.zip” con la base de datos en su estado inicial, para que, descomprimiendo y sobrescribiendo, vuelvas la base de datos a su estado inicial</w:t>
       </w:r>
     </w:p>
     <w:p>
@@ -3434,31 +3539,7 @@
         <w:rPr>
           <w:lang w:eastAsia="en-US"/>
         </w:rPr>
-        <w:t>-Puedes ver, si vas a viajes disponibles, que únicamente muestra el viaje id 42 (propiedad de “user3”) ya que los viajes de user2 ya participa en ellos</w:t>
-      </w:r>
-      <w:r>
-        <w:rPr>
-          <w:lang w:eastAsia="en-US"/>
-        </w:rPr>
-        <w:t>, el otro viaje de “user3” ya pasó y por lo tanto no debería salir,</w:t>
-      </w:r>
-      <w:r>
-        <w:rPr>
-          <w:lang w:eastAsia="en-US"/>
-        </w:rPr>
-        <w:t xml:space="preserve"> y los propios no deberían salir aquí</w:t>
-      </w:r>
-      <w:r>
-        <w:rPr>
-          <w:lang w:eastAsia="en-US"/>
-        </w:rPr>
-        <w:t xml:space="preserve"> tampoco</w:t>
-      </w:r>
-      <w:r>
-        <w:rPr>
-          <w:lang w:eastAsia="en-US"/>
-        </w:rPr>
-        <w:t xml:space="preserve">. </w:t>
+        <w:t xml:space="preserve">-Puedes ver, si vas a viajes disponibles, que únicamente muestra el viaje id 42 (propiedad de “user3”) ya que los viajes de user2 ya participa en ellos, el otro viaje de “user3” ya pasó y por lo tanto no debería salir, y los propios no deberían salir aquí tampoco. </w:t>
       </w:r>
     </w:p>
     <w:p>
@@ -3536,19 +3617,7 @@
         <w:rPr>
           <w:lang w:eastAsia="en-US"/>
         </w:rPr>
-        <w:t xml:space="preserve">*Si entra en el viaje 31 podrá realizar un comentario sobre otros usuarios participantes en el viaje (pero no sobre </w:t>
-      </w:r>
-      <w:r>
-        <w:rPr>
-          <w:lang w:eastAsia="en-US"/>
-        </w:rPr>
-        <w:t>sí</w:t>
-      </w:r>
-      <w:r>
-        <w:rPr>
-          <w:lang w:eastAsia="en-US"/>
-        </w:rPr>
-        <w:t xml:space="preserve"> mismo)</w:t>
+        <w:t>*Si entra en el viaje 31 podrá realizar un comentario sobre otros usuarios participantes en el viaje (pero no sobre sí mismo)</w:t>
       </w:r>
     </w:p>
     <w:p>
@@ -3570,6 +3639,33 @@
           <w:lang w:eastAsia="en-US"/>
         </w:rPr>
       </w:pPr>
+    </w:p>
+    <w:p>
+      <w:pPr>
+        <w:rPr>
+          <w:lang w:eastAsia="en-US"/>
+        </w:rPr>
+      </w:pPr>
+      <w:r>
+        <w:rPr>
+          <w:lang w:eastAsia="en-US"/>
+        </w:rPr>
+        <w:t xml:space="preserve">Por otro lado, realicé un </w:t>
+      </w:r>
+      <w:proofErr w:type="spellStart"/>
+      <w:r>
+        <w:rPr>
+          <w:lang w:eastAsia="en-US"/>
+        </w:rPr>
+        <w:t>listener</w:t>
+      </w:r>
+      <w:proofErr w:type="spellEnd"/>
+      <w:r>
+        <w:rPr>
+          <w:lang w:eastAsia="en-US"/>
+        </w:rPr>
+        <w:t>, aunque no es solicitado en el enunciado, que comprueba que los datos son consistentes siempre que se despliega la aplicación (Descrito en el apartado “Descripción de las acciones”)</w:t>
+      </w:r>
     </w:p>
     <w:p>
       <w:pPr>
@@ -3580,7 +3676,7 @@
     </w:p>
     <w:p/>
     <w:sectPr>
-      <w:footerReference w:type="default" r:id="rId6"/>
+      <w:footerReference w:type="default" r:id="rId8"/>
       <w:pgSz w:w="11906" w:h="16838"/>
       <w:pgMar w:top="1417" w:right="1701" w:bottom="1417" w:left="1701" w:header="708" w:footer="708" w:gutter="0"/>
       <w:pgNumType w:start="0"/>
@@ -3590,6 +3686,25 @@
     </w:sectPr>
   </w:body>
 </w:document>
+</file>
+
+<file path=word/endnotes.xml><?xml version="1.0" encoding="utf-8"?>
+<w:endnotes xmlns:wpc="http://schemas.microsoft.com/office/word/2010/wordprocessingCanvas" xmlns:mc="http://schemas.openxmlformats.org/markup-compatibility/2006" xmlns:o="urn:schemas-microsoft-com:office:office" xmlns:r="http://schemas.openxmlformats.org/officeDocument/2006/relationships" xmlns:m="http://schemas.openxmlformats.org/officeDocument/2006/math" xmlns:v="urn:schemas-microsoft-com:vml" xmlns:wp14="http://schemas.microsoft.com/office/word/2010/wordprocessingDrawing" xmlns:wp="http://schemas.openxmlformats.org/drawingml/2006/wordprocessingDrawing" xmlns:w10="urn:schemas-microsoft-com:office:word" xmlns:w="http://schemas.openxmlformats.org/wordprocessingml/2006/main" xmlns:w14="http://schemas.microsoft.com/office/word/2010/wordml" xmlns:w15="http://schemas.microsoft.com/office/word/2012/wordml" xmlns:wpg="http://schemas.microsoft.com/office/word/2010/wordprocessingGroup" xmlns:wpi="http://schemas.microsoft.com/office/word/2010/wordprocessingInk" xmlns:wne="http://schemas.microsoft.com/office/word/2006/wordml" xmlns:wps="http://schemas.microsoft.com/office/word/2010/wordprocessingShape" mc:Ignorable="w14 w15 wp14">
+  <w:endnote w:type="separator" w:id="-1">
+    <w:p>
+      <w:r>
+        <w:separator/>
+      </w:r>
+    </w:p>
+  </w:endnote>
+  <w:endnote w:type="continuationSeparator" w:id="0">
+    <w:p>
+      <w:r>
+        <w:continuationSeparator/>
+      </w:r>
+    </w:p>
+  </w:endnote>
+</w:endnotes>
 </file>
 
 <file path=word/footer1.xml><?xml version="1.0" encoding="utf-8"?>
@@ -3745,6 +3860,25 @@
     </w:r>
   </w:p>
 </w:ftr>
+</file>
+
+<file path=word/footnotes.xml><?xml version="1.0" encoding="utf-8"?>
+<w:footnotes xmlns:wpc="http://schemas.microsoft.com/office/word/2010/wordprocessingCanvas" xmlns:mc="http://schemas.openxmlformats.org/markup-compatibility/2006" xmlns:o="urn:schemas-microsoft-com:office:office" xmlns:r="http://schemas.openxmlformats.org/officeDocument/2006/relationships" xmlns:m="http://schemas.openxmlformats.org/officeDocument/2006/math" xmlns:v="urn:schemas-microsoft-com:vml" xmlns:wp14="http://schemas.microsoft.com/office/word/2010/wordprocessingDrawing" xmlns:wp="http://schemas.openxmlformats.org/drawingml/2006/wordprocessingDrawing" xmlns:w10="urn:schemas-microsoft-com:office:word" xmlns:w="http://schemas.openxmlformats.org/wordprocessingml/2006/main" xmlns:w14="http://schemas.microsoft.com/office/word/2010/wordml" xmlns:w15="http://schemas.microsoft.com/office/word/2012/wordml" xmlns:wpg="http://schemas.microsoft.com/office/word/2010/wordprocessingGroup" xmlns:wpi="http://schemas.microsoft.com/office/word/2010/wordprocessingInk" xmlns:wne="http://schemas.microsoft.com/office/word/2006/wordml" xmlns:wps="http://schemas.microsoft.com/office/word/2010/wordprocessingShape" mc:Ignorable="w14 w15 wp14">
+  <w:footnote w:type="separator" w:id="-1">
+    <w:p>
+      <w:r>
+        <w:separator/>
+      </w:r>
+    </w:p>
+  </w:footnote>
+  <w:footnote w:type="continuationSeparator" w:id="0">
+    <w:p>
+      <w:r>
+        <w:continuationSeparator/>
+      </w:r>
+    </w:p>
+  </w:footnote>
+</w:footnotes>
 </file>
 
 <file path=word/styles.xml><?xml version="1.0" encoding="utf-8"?>

</xml_diff>